<commit_message>
Update Arduino sketch and library paths*** ***Refactor pyserial_test.py*** ***Fix steering and throttle control*** ***Update submodules
</commit_message>
<xml_diff>
--- a/Journals/Report_2_9_2__16.docx
+++ b/Journals/Report_2_9_2__16.docx
@@ -354,18 +354,8 @@
           <w:sz w:val="24"/>
           <w:szCs w:val="24"/>
         </w:rPr>
-        <w:t xml:space="preserve"> /dev/sensors/</w:t>
-      </w:r>
-      <w:proofErr w:type="spellStart"/>
-      <w:r>
-        <w:rPr>
-          <w:rFonts w:ascii="Times New Roman" w:eastAsia="Times New Roman" w:hAnsi="Times New Roman" w:cs="Times New Roman"/>
-          <w:sz w:val="24"/>
-          <w:szCs w:val="24"/>
-        </w:rPr>
-        <w:t>vesc</w:t>
-      </w:r>
-      <w:proofErr w:type="spellEnd"/>
+        <w:t xml:space="preserve"> /dev/sensors/vesc</w:t>
+      </w:r>
     </w:p>
     <w:p>
       <w:pPr>
@@ -380,23 +370,13 @@
           <w:szCs w:val="24"/>
         </w:rPr>
       </w:pPr>
-      <w:proofErr w:type="spellStart"/>
-      <w:r>
-        <w:rPr>
-          <w:rFonts w:ascii="Times New Roman" w:eastAsia="Times New Roman" w:hAnsi="Times New Roman" w:cs="Times New Roman"/>
-          <w:sz w:val="24"/>
-          <w:szCs w:val="24"/>
-        </w:rPr>
-        <w:t>idVendor</w:t>
-      </w:r>
-      <w:proofErr w:type="spellEnd"/>
-      <w:r>
-        <w:rPr>
-          <w:rFonts w:ascii="Times New Roman" w:eastAsia="Times New Roman" w:hAnsi="Times New Roman" w:cs="Times New Roman"/>
-          <w:sz w:val="24"/>
-          <w:szCs w:val="24"/>
-        </w:rPr>
-        <w:t xml:space="preserve"> = </w:t>
+      <w:r>
+        <w:rPr>
+          <w:rFonts w:ascii="Times New Roman" w:eastAsia="Times New Roman" w:hAnsi="Times New Roman" w:cs="Times New Roman"/>
+          <w:sz w:val="24"/>
+          <w:szCs w:val="24"/>
+        </w:rPr>
+        <w:t xml:space="preserve">idVendor = </w:t>
       </w:r>
       <w:r>
         <w:rPr>
@@ -420,23 +400,13 @@
           <w:szCs w:val="24"/>
         </w:rPr>
       </w:pPr>
-      <w:proofErr w:type="spellStart"/>
-      <w:r>
-        <w:rPr>
-          <w:rFonts w:ascii="Times New Roman" w:eastAsia="Times New Roman" w:hAnsi="Times New Roman" w:cs="Times New Roman"/>
-          <w:sz w:val="24"/>
-          <w:szCs w:val="24"/>
-        </w:rPr>
-        <w:t>idProduct</w:t>
-      </w:r>
-      <w:proofErr w:type="spellEnd"/>
-      <w:r>
-        <w:rPr>
-          <w:rFonts w:ascii="Times New Roman" w:eastAsia="Times New Roman" w:hAnsi="Times New Roman" w:cs="Times New Roman"/>
-          <w:sz w:val="24"/>
-          <w:szCs w:val="24"/>
-        </w:rPr>
-        <w:t xml:space="preserve"> = 5740</w:t>
+      <w:r>
+        <w:rPr>
+          <w:rFonts w:ascii="Times New Roman" w:eastAsia="Times New Roman" w:hAnsi="Times New Roman" w:cs="Times New Roman"/>
+          <w:sz w:val="24"/>
+          <w:szCs w:val="24"/>
+        </w:rPr>
+        <w:t>idProduct = 5740</w:t>
       </w:r>
     </w:p>
     <w:p>
@@ -475,26 +445,16 @@
           <w:sz w:val="24"/>
           <w:szCs w:val="24"/>
         </w:rPr>
+        <w:t xml:space="preserve"> RPLidar</w:t>
+      </w:r>
+      <w:r>
+        <w:rPr>
+          <w:rFonts w:ascii="Times New Roman" w:eastAsia="Times New Roman" w:hAnsi="Times New Roman" w:cs="Times New Roman"/>
+          <w:sz w:val="24"/>
+          <w:szCs w:val="24"/>
+        </w:rPr>
         <w:t xml:space="preserve"> </w:t>
       </w:r>
-      <w:proofErr w:type="spellStart"/>
-      <w:r>
-        <w:rPr>
-          <w:rFonts w:ascii="Times New Roman" w:eastAsia="Times New Roman" w:hAnsi="Times New Roman" w:cs="Times New Roman"/>
-          <w:sz w:val="24"/>
-          <w:szCs w:val="24"/>
-        </w:rPr>
-        <w:t>RPLidar</w:t>
-      </w:r>
-      <w:proofErr w:type="spellEnd"/>
-      <w:r>
-        <w:rPr>
-          <w:rFonts w:ascii="Times New Roman" w:eastAsia="Times New Roman" w:hAnsi="Times New Roman" w:cs="Times New Roman"/>
-          <w:sz w:val="24"/>
-          <w:szCs w:val="24"/>
-        </w:rPr>
-        <w:t xml:space="preserve"> </w:t>
-      </w:r>
       <w:r>
         <w:rPr>
           <w:rFonts w:ascii="Times New Roman" w:eastAsia="Times New Roman" w:hAnsi="Times New Roman" w:cs="Times New Roman"/>
@@ -509,16 +469,7 @@
           <w:sz w:val="24"/>
           <w:szCs w:val="24"/>
         </w:rPr>
-        <w:t xml:space="preserve"> /dev/sensors/</w:t>
-      </w:r>
-      <w:proofErr w:type="spellStart"/>
-      <w:r>
-        <w:rPr>
-          <w:rFonts w:ascii="Times New Roman" w:eastAsia="Times New Roman" w:hAnsi="Times New Roman" w:cs="Times New Roman"/>
-          <w:sz w:val="24"/>
-          <w:szCs w:val="24"/>
-        </w:rPr>
-        <w:t>r</w:t>
+        <w:t xml:space="preserve"> /dev/sensors/r</w:t>
       </w:r>
       <w:r>
         <w:rPr>
@@ -528,7 +479,6 @@
         </w:rPr>
         <w:t>plidar</w:t>
       </w:r>
-      <w:proofErr w:type="spellEnd"/>
     </w:p>
     <w:p>
       <w:pPr>
@@ -543,23 +493,13 @@
           <w:szCs w:val="24"/>
         </w:rPr>
       </w:pPr>
-      <w:proofErr w:type="spellStart"/>
-      <w:r>
-        <w:rPr>
-          <w:rFonts w:ascii="Times New Roman" w:eastAsia="Times New Roman" w:hAnsi="Times New Roman" w:cs="Times New Roman"/>
-          <w:sz w:val="24"/>
-          <w:szCs w:val="24"/>
-        </w:rPr>
-        <w:t>idVendor</w:t>
-      </w:r>
-      <w:proofErr w:type="spellEnd"/>
-      <w:r>
-        <w:rPr>
-          <w:rFonts w:ascii="Times New Roman" w:eastAsia="Times New Roman" w:hAnsi="Times New Roman" w:cs="Times New Roman"/>
-          <w:sz w:val="24"/>
-          <w:szCs w:val="24"/>
-        </w:rPr>
-        <w:t xml:space="preserve"> = 10c4</w:t>
+      <w:r>
+        <w:rPr>
+          <w:rFonts w:ascii="Times New Roman" w:eastAsia="Times New Roman" w:hAnsi="Times New Roman" w:cs="Times New Roman"/>
+          <w:sz w:val="24"/>
+          <w:szCs w:val="24"/>
+        </w:rPr>
+        <w:t>idVendor = 10c4</w:t>
       </w:r>
     </w:p>
     <w:p>
@@ -575,23 +515,13 @@
           <w:szCs w:val="24"/>
         </w:rPr>
       </w:pPr>
-      <w:proofErr w:type="spellStart"/>
-      <w:r>
-        <w:rPr>
-          <w:rFonts w:ascii="Times New Roman" w:eastAsia="Times New Roman" w:hAnsi="Times New Roman" w:cs="Times New Roman"/>
-          <w:sz w:val="24"/>
-          <w:szCs w:val="24"/>
-        </w:rPr>
-        <w:t>idProduct</w:t>
-      </w:r>
-      <w:proofErr w:type="spellEnd"/>
-      <w:r>
-        <w:rPr>
-          <w:rFonts w:ascii="Times New Roman" w:eastAsia="Times New Roman" w:hAnsi="Times New Roman" w:cs="Times New Roman"/>
-          <w:sz w:val="24"/>
-          <w:szCs w:val="24"/>
-        </w:rPr>
-        <w:t xml:space="preserve"> = ea60</w:t>
+      <w:r>
+        <w:rPr>
+          <w:rFonts w:ascii="Times New Roman" w:eastAsia="Times New Roman" w:hAnsi="Times New Roman" w:cs="Times New Roman"/>
+          <w:sz w:val="24"/>
+          <w:szCs w:val="24"/>
+        </w:rPr>
+        <w:t>idProduct = ea60</w:t>
       </w:r>
     </w:p>
     <w:p>
@@ -759,25 +689,7 @@
           <w:sz w:val="24"/>
           <w:szCs w:val="24"/>
         </w:rPr>
-        <w:t xml:space="preserve">ch would allow me to </w:t>
-      </w:r>
-      <w:proofErr w:type="spellStart"/>
-      <w:r>
-        <w:rPr>
-          <w:rFonts w:ascii="Times New Roman" w:eastAsia="Times New Roman" w:hAnsi="Times New Roman" w:cs="Times New Roman"/>
-          <w:sz w:val="24"/>
-          <w:szCs w:val="24"/>
-        </w:rPr>
-        <w:t>ctrol</w:t>
-      </w:r>
-      <w:proofErr w:type="spellEnd"/>
-      <w:r>
-        <w:rPr>
-          <w:rFonts w:ascii="Times New Roman" w:eastAsia="Times New Roman" w:hAnsi="Times New Roman" w:cs="Times New Roman"/>
-          <w:sz w:val="24"/>
-          <w:szCs w:val="24"/>
-        </w:rPr>
-        <w:t xml:space="preserve"> the VESC motor controller through C++ instead of Python. I tried installing the ROS </w:t>
+        <w:t xml:space="preserve">ch would allow me to ctrol the VESC motor controller through C++ instead of Python. I tried installing the ROS </w:t>
       </w:r>
       <w:proofErr w:type="gramStart"/>
       <w:r>
@@ -862,25 +774,7 @@
           <w:sz w:val="24"/>
           <w:szCs w:val="24"/>
         </w:rPr>
-        <w:t xml:space="preserve">They said that on the Jetson, my user had to be added to the </w:t>
-      </w:r>
-      <w:proofErr w:type="spellStart"/>
-      <w:r>
-        <w:rPr>
-          <w:rFonts w:ascii="Times New Roman" w:eastAsia="Times New Roman" w:hAnsi="Times New Roman" w:cs="Times New Roman"/>
-          <w:sz w:val="24"/>
-          <w:szCs w:val="24"/>
-        </w:rPr>
-        <w:t>dialout</w:t>
-      </w:r>
-      <w:proofErr w:type="spellEnd"/>
-      <w:r>
-        <w:rPr>
-          <w:rFonts w:ascii="Times New Roman" w:eastAsia="Times New Roman" w:hAnsi="Times New Roman" w:cs="Times New Roman"/>
-          <w:sz w:val="24"/>
-          <w:szCs w:val="24"/>
-        </w:rPr>
-        <w:t xml:space="preserve"> group </w:t>
+        <w:t xml:space="preserve">They said that on the Jetson, my user had to be added to the dialout group </w:t>
       </w:r>
       <w:proofErr w:type="gramStart"/>
       <w:r>
@@ -916,25 +810,7 @@
           <w:sz w:val="24"/>
           <w:szCs w:val="24"/>
         </w:rPr>
-        <w:t xml:space="preserve"> to the </w:t>
-      </w:r>
-      <w:proofErr w:type="spellStart"/>
-      <w:r>
-        <w:rPr>
-          <w:rFonts w:ascii="Times New Roman" w:eastAsia="Times New Roman" w:hAnsi="Times New Roman" w:cs="Times New Roman"/>
-          <w:sz w:val="24"/>
-          <w:szCs w:val="24"/>
-        </w:rPr>
-        <w:t>dialout</w:t>
-      </w:r>
-      <w:proofErr w:type="spellEnd"/>
-      <w:r>
-        <w:rPr>
-          <w:rFonts w:ascii="Times New Roman" w:eastAsia="Times New Roman" w:hAnsi="Times New Roman" w:cs="Times New Roman"/>
-          <w:sz w:val="24"/>
-          <w:szCs w:val="24"/>
-        </w:rPr>
-        <w:t xml:space="preserve"> group. </w:t>
+        <w:t xml:space="preserve"> to the dialout group. </w:t>
       </w:r>
       <w:proofErr w:type="gramStart"/>
       <w:r>
@@ -1060,25 +936,7 @@
           <w:sz w:val="24"/>
           <w:szCs w:val="24"/>
         </w:rPr>
-        <w:t xml:space="preserve">I found the </w:t>
-      </w:r>
-      <w:proofErr w:type="spellStart"/>
-      <w:r>
-        <w:rPr>
-          <w:rFonts w:ascii="Times New Roman" w:eastAsia="Times New Roman" w:hAnsi="Times New Roman" w:cs="Times New Roman"/>
-          <w:sz w:val="24"/>
-          <w:szCs w:val="24"/>
-        </w:rPr>
-        <w:t>pySerialTransfer</w:t>
-      </w:r>
-      <w:proofErr w:type="spellEnd"/>
-      <w:r>
-        <w:rPr>
-          <w:rFonts w:ascii="Times New Roman" w:eastAsia="Times New Roman" w:hAnsi="Times New Roman" w:cs="Times New Roman"/>
-          <w:sz w:val="24"/>
-          <w:szCs w:val="24"/>
-        </w:rPr>
-        <w:t xml:space="preserve"> library (</w:t>
+        <w:t>I found the pySerialTransfer library (</w:t>
       </w:r>
       <w:hyperlink r:id="rId8" w:history="1">
         <w:r>
@@ -1287,6 +1145,22 @@
         </w:rPr>
         <w:t xml:space="preserve">I then tried to control the servo motor directly through the Arduino. </w:t>
       </w:r>
+      <w:r>
+        <w:rPr>
+          <w:rFonts w:ascii="Times New Roman" w:eastAsia="Times New Roman" w:hAnsi="Times New Roman" w:cs="Times New Roman"/>
+          <w:sz w:val="24"/>
+          <w:szCs w:val="24"/>
+        </w:rPr>
+        <w:t>This worked quite easily</w:t>
+      </w:r>
+      <w:r>
+        <w:rPr>
+          <w:rFonts w:ascii="Times New Roman" w:eastAsia="Times New Roman" w:hAnsi="Times New Roman" w:cs="Times New Roman"/>
+          <w:sz w:val="24"/>
+          <w:szCs w:val="24"/>
+        </w:rPr>
+        <w:t xml:space="preserve">. </w:t>
+      </w:r>
     </w:p>
     <w:p>
       <w:pPr>
@@ -1296,6 +1170,110 @@
           <w:szCs w:val="24"/>
         </w:rPr>
       </w:pPr>
+      <w:r>
+        <w:rPr>
+          <w:rFonts w:ascii="Times New Roman" w:eastAsia="Times New Roman" w:hAnsi="Times New Roman" w:cs="Times New Roman"/>
+          <w:sz w:val="24"/>
+          <w:szCs w:val="24"/>
+        </w:rPr>
+        <w:t xml:space="preserve">Now that I have steering, throttle, and serial communication all working, I worked on creating code to integrate all three during </w:t>
+      </w:r>
+      <w:proofErr w:type="gramStart"/>
+      <w:r>
+        <w:rPr>
+          <w:rFonts w:ascii="Times New Roman" w:eastAsia="Times New Roman" w:hAnsi="Times New Roman" w:cs="Times New Roman"/>
+          <w:sz w:val="24"/>
+          <w:szCs w:val="24"/>
+        </w:rPr>
+        <w:t>8</w:t>
+      </w:r>
+      <w:r>
+        <w:rPr>
+          <w:rFonts w:ascii="Times New Roman" w:eastAsia="Times New Roman" w:hAnsi="Times New Roman" w:cs="Times New Roman"/>
+          <w:sz w:val="24"/>
+          <w:szCs w:val="24"/>
+          <w:vertAlign w:val="superscript"/>
+        </w:rPr>
+        <w:t>th</w:t>
+      </w:r>
+      <w:proofErr w:type="gramEnd"/>
+      <w:r>
+        <w:rPr>
+          <w:rFonts w:ascii="Times New Roman" w:eastAsia="Times New Roman" w:hAnsi="Times New Roman" w:cs="Times New Roman"/>
+          <w:sz w:val="24"/>
+          <w:szCs w:val="24"/>
+        </w:rPr>
+        <w:t xml:space="preserve"> period. </w:t>
+      </w:r>
+    </w:p>
+    <w:p>
+      <w:pPr>
+        <w:rPr>
+          <w:rFonts w:ascii="Times New Roman" w:eastAsia="Times New Roman" w:hAnsi="Times New Roman" w:cs="Times New Roman"/>
+          <w:sz w:val="24"/>
+          <w:szCs w:val="24"/>
+        </w:rPr>
+      </w:pPr>
+      <w:r>
+        <w:rPr>
+          <w:rFonts w:ascii="Times New Roman" w:eastAsia="Times New Roman" w:hAnsi="Times New Roman" w:cs="Times New Roman"/>
+          <w:sz w:val="24"/>
+          <w:szCs w:val="24"/>
+        </w:rPr>
+        <w:t xml:space="preserve">I first wrote a script for the Arduino side which receives </w:t>
+      </w:r>
+      <w:proofErr w:type="gramStart"/>
+      <w:r>
+        <w:rPr>
+          <w:rFonts w:ascii="Times New Roman" w:eastAsia="Times New Roman" w:hAnsi="Times New Roman" w:cs="Times New Roman"/>
+          <w:sz w:val="24"/>
+          <w:szCs w:val="24"/>
+        </w:rPr>
+        <w:t>2</w:t>
+      </w:r>
+      <w:proofErr w:type="gramEnd"/>
+      <w:r>
+        <w:rPr>
+          <w:rFonts w:ascii="Times New Roman" w:eastAsia="Times New Roman" w:hAnsi="Times New Roman" w:cs="Times New Roman"/>
+          <w:sz w:val="24"/>
+          <w:szCs w:val="24"/>
+        </w:rPr>
+        <w:t xml:space="preserve"> values</w:t>
+      </w:r>
+      <w:r>
+        <w:rPr>
+          <w:rFonts w:ascii="Times New Roman" w:eastAsia="Times New Roman" w:hAnsi="Times New Roman" w:cs="Times New Roman"/>
+          <w:sz w:val="24"/>
+          <w:szCs w:val="24"/>
+        </w:rPr>
+        <w:t xml:space="preserve"> and controls both the steering and throttle motors. I then wrote the associated Python code that will run on the Nvidia Jetson for </w:t>
+      </w:r>
+      <w:r>
+        <w:rPr>
+          <w:rFonts w:ascii="Times New Roman" w:eastAsia="Times New Roman" w:hAnsi="Times New Roman" w:cs="Times New Roman"/>
+          <w:sz w:val="24"/>
+          <w:szCs w:val="24"/>
+        </w:rPr>
+        <w:t xml:space="preserve">taking the globally stored steering and throttle values and sending them over the serial port. I did not have time to test it </w:t>
+      </w:r>
+      <w:proofErr w:type="gramStart"/>
+      <w:r>
+        <w:rPr>
+          <w:rFonts w:ascii="Times New Roman" w:eastAsia="Times New Roman" w:hAnsi="Times New Roman" w:cs="Times New Roman"/>
+          <w:sz w:val="24"/>
+          <w:szCs w:val="24"/>
+        </w:rPr>
+        <w:t>today</w:t>
+      </w:r>
+      <w:proofErr w:type="gramEnd"/>
+      <w:r>
+        <w:rPr>
+          <w:rFonts w:ascii="Times New Roman" w:eastAsia="Times New Roman" w:hAnsi="Times New Roman" w:cs="Times New Roman"/>
+          <w:sz w:val="24"/>
+          <w:szCs w:val="24"/>
+        </w:rPr>
+        <w:t xml:space="preserve"> but I will test it out on Friday.</w:t>
+      </w:r>
     </w:p>
     <w:p>
       <w:pPr>

</xml_diff>